<commit_message>
Word count now exceeded. Writing personal general comments, need to further add group general comments.
</commit_message>
<xml_diff>
--- a/Personal Write.docx
+++ b/Personal Write.docx
@@ -15,70 +15,175 @@
         <w:t>When implementing the project I took on 4 dist</w:t>
       </w:r>
       <w:r>
-        <w:t>inct features within the system:</w:t>
-      </w:r>
-    </w:p>
-    <w:p>
-      <w:pPr>
-        <w:pStyle w:val="ListParagraph"/>
-        <w:numPr>
-          <w:ilvl w:val="0"/>
-          <w:numId w:val="1"/>
-        </w:numPr>
-      </w:pPr>
-      <w:r>
-        <w:t>Internationalization</w:t>
-      </w:r>
-    </w:p>
-    <w:p>
-      <w:pPr>
-        <w:pStyle w:val="ListParagraph"/>
-        <w:numPr>
-          <w:ilvl w:val="0"/>
-          <w:numId w:val="1"/>
-        </w:numPr>
-      </w:pPr>
-      <w:r>
-        <w:t>Scheduling</w:t>
-      </w:r>
-    </w:p>
-    <w:p>
-      <w:pPr>
-        <w:pStyle w:val="ListParagraph"/>
-        <w:numPr>
-          <w:ilvl w:val="0"/>
-          <w:numId w:val="1"/>
-        </w:numPr>
-      </w:pPr>
-      <w:proofErr w:type="spellStart"/>
-      <w:r>
-        <w:t>GoAber</w:t>
-      </w:r>
-      <w:proofErr w:type="spellEnd"/>
-      <w:r>
-        <w:t xml:space="preserve"> Web API</w:t>
-      </w:r>
-    </w:p>
-    <w:p>
-      <w:pPr>
-        <w:pStyle w:val="ListParagraph"/>
-        <w:numPr>
-          <w:ilvl w:val="0"/>
-          <w:numId w:val="1"/>
-        </w:numPr>
-      </w:pPr>
-      <w:proofErr w:type="spellStart"/>
-      <w:r>
-        <w:t>GoAber</w:t>
-      </w:r>
-      <w:proofErr w:type="spellEnd"/>
-      <w:r>
-        <w:t xml:space="preserve"> Challenges Web Interoperability </w:t>
-      </w:r>
-    </w:p>
-    <w:p>
-      <w:r>
-        <w:t xml:space="preserve">Each of these features were implemented on the </w:t>
+        <w:t>inct</w:t>
+      </w:r>
+      <w:r>
+        <w:t>, major</w:t>
+      </w:r>
+      <w:r>
+        <w:t xml:space="preserve"> features within the system:</w:t>
+      </w:r>
+    </w:p>
+    <w:tbl>
+      <w:tblPr>
+        <w:tblStyle w:val="PlainTable5"/>
+        <w:tblW w:w="0" w:type="auto"/>
+        <w:tblLook w:val="04A0" w:firstRow="1" w:lastRow="0" w:firstColumn="1" w:lastColumn="0" w:noHBand="0" w:noVBand="1"/>
+      </w:tblPr>
+      <w:tblGrid>
+        <w:gridCol w:w="4508"/>
+        <w:gridCol w:w="4508"/>
+      </w:tblGrid>
+      <w:tr>
+        <w:trPr>
+          <w:cnfStyle w:val="100000000000" w:firstRow="1" w:lastRow="0" w:firstColumn="0" w:lastColumn="0" w:oddVBand="0" w:evenVBand="0" w:oddHBand="0" w:evenHBand="0" w:firstRowFirstColumn="0" w:firstRowLastColumn="0" w:lastRowFirstColumn="0" w:lastRowLastColumn="0"/>
+        </w:trPr>
+        <w:tc>
+          <w:tcPr>
+            <w:cnfStyle w:val="001000000100" w:firstRow="0" w:lastRow="0" w:firstColumn="1" w:lastColumn="0" w:oddVBand="0" w:evenVBand="0" w:oddHBand="0" w:evenHBand="0" w:firstRowFirstColumn="1" w:firstRowLastColumn="0" w:lastRowFirstColumn="0" w:lastRowLastColumn="0"/>
+            <w:tcW w:w="4508" w:type="dxa"/>
+          </w:tcPr>
+          <w:p>
+            <w:r>
+              <w:t>Sprint</w:t>
+            </w:r>
+          </w:p>
+        </w:tc>
+        <w:tc>
+          <w:tcPr>
+            <w:tcW w:w="4508" w:type="dxa"/>
+          </w:tcPr>
+          <w:p>
+            <w:pPr>
+              <w:cnfStyle w:val="100000000000" w:firstRow="1" w:lastRow="0" w:firstColumn="0" w:lastColumn="0" w:oddVBand="0" w:evenVBand="0" w:oddHBand="0" w:evenHBand="0" w:firstRowFirstColumn="0" w:firstRowLastColumn="0" w:lastRowFirstColumn="0" w:lastRowLastColumn="0"/>
+            </w:pPr>
+            <w:r>
+              <w:t>Feature</w:t>
+            </w:r>
+          </w:p>
+        </w:tc>
+      </w:tr>
+      <w:tr>
+        <w:trPr>
+          <w:cnfStyle w:val="000000100000" w:firstRow="0" w:lastRow="0" w:firstColumn="0" w:lastColumn="0" w:oddVBand="0" w:evenVBand="0" w:oddHBand="1" w:evenHBand="0" w:firstRowFirstColumn="0" w:firstRowLastColumn="0" w:lastRowFirstColumn="0" w:lastRowLastColumn="0"/>
+        </w:trPr>
+        <w:tc>
+          <w:tcPr>
+            <w:cnfStyle w:val="001000000000" w:firstRow="0" w:lastRow="0" w:firstColumn="1" w:lastColumn="0" w:oddVBand="0" w:evenVBand="0" w:oddHBand="0" w:evenHBand="0" w:firstRowFirstColumn="0" w:firstRowLastColumn="0" w:lastRowFirstColumn="0" w:lastRowLastColumn="0"/>
+            <w:tcW w:w="4508" w:type="dxa"/>
+          </w:tcPr>
+          <w:p>
+            <w:r>
+              <w:t>1</w:t>
+            </w:r>
+          </w:p>
+        </w:tc>
+        <w:tc>
+          <w:tcPr>
+            <w:tcW w:w="4508" w:type="dxa"/>
+          </w:tcPr>
+          <w:p>
+            <w:pPr>
+              <w:cnfStyle w:val="000000100000" w:firstRow="0" w:lastRow="0" w:firstColumn="0" w:lastColumn="0" w:oddVBand="0" w:evenVBand="0" w:oddHBand="1" w:evenHBand="0" w:firstRowFirstColumn="0" w:firstRowLastColumn="0" w:lastRowFirstColumn="0" w:lastRowLastColumn="0"/>
+            </w:pPr>
+            <w:r>
+              <w:t>Internationalization</w:t>
+            </w:r>
+          </w:p>
+        </w:tc>
+      </w:tr>
+      <w:tr>
+        <w:tc>
+          <w:tcPr>
+            <w:cnfStyle w:val="001000000000" w:firstRow="0" w:lastRow="0" w:firstColumn="1" w:lastColumn="0" w:oddVBand="0" w:evenVBand="0" w:oddHBand="0" w:evenHBand="0" w:firstRowFirstColumn="0" w:firstRowLastColumn="0" w:lastRowFirstColumn="0" w:lastRowLastColumn="0"/>
+            <w:tcW w:w="4508" w:type="dxa"/>
+          </w:tcPr>
+          <w:p>
+            <w:r>
+              <w:t>2</w:t>
+            </w:r>
+          </w:p>
+        </w:tc>
+        <w:tc>
+          <w:tcPr>
+            <w:tcW w:w="4508" w:type="dxa"/>
+          </w:tcPr>
+          <w:p>
+            <w:pPr>
+              <w:cnfStyle w:val="000000000000" w:firstRow="0" w:lastRow="0" w:firstColumn="0" w:lastColumn="0" w:oddVBand="0" w:evenVBand="0" w:oddHBand="0" w:evenHBand="0" w:firstRowFirstColumn="0" w:firstRowLastColumn="0" w:lastRowFirstColumn="0" w:lastRowLastColumn="0"/>
+            </w:pPr>
+            <w:r>
+              <w:t>Scheduling</w:t>
+            </w:r>
+          </w:p>
+        </w:tc>
+      </w:tr>
+      <w:tr>
+        <w:trPr>
+          <w:cnfStyle w:val="000000100000" w:firstRow="0" w:lastRow="0" w:firstColumn="0" w:lastColumn="0" w:oddVBand="0" w:evenVBand="0" w:oddHBand="1" w:evenHBand="0" w:firstRowFirstColumn="0" w:firstRowLastColumn="0" w:lastRowFirstColumn="0" w:lastRowLastColumn="0"/>
+        </w:trPr>
+        <w:tc>
+          <w:tcPr>
+            <w:cnfStyle w:val="001000000000" w:firstRow="0" w:lastRow="0" w:firstColumn="1" w:lastColumn="0" w:oddVBand="0" w:evenVBand="0" w:oddHBand="0" w:evenHBand="0" w:firstRowFirstColumn="0" w:firstRowLastColumn="0" w:lastRowFirstColumn="0" w:lastRowLastColumn="0"/>
+            <w:tcW w:w="4508" w:type="dxa"/>
+          </w:tcPr>
+          <w:p>
+            <w:r>
+              <w:t>3</w:t>
+            </w:r>
+          </w:p>
+        </w:tc>
+        <w:tc>
+          <w:tcPr>
+            <w:tcW w:w="4508" w:type="dxa"/>
+          </w:tcPr>
+          <w:p>
+            <w:pPr>
+              <w:cnfStyle w:val="000000100000" w:firstRow="0" w:lastRow="0" w:firstColumn="0" w:lastColumn="0" w:oddVBand="0" w:evenVBand="0" w:oddHBand="1" w:evenHBand="0" w:firstRowFirstColumn="0" w:firstRowLastColumn="0" w:lastRowFirstColumn="0" w:lastRowLastColumn="0"/>
+            </w:pPr>
+            <w:r>
+              <w:t>Web API</w:t>
+            </w:r>
+          </w:p>
+        </w:tc>
+      </w:tr>
+      <w:tr>
+        <w:tc>
+          <w:tcPr>
+            <w:cnfStyle w:val="001000000000" w:firstRow="0" w:lastRow="0" w:firstColumn="1" w:lastColumn="0" w:oddVBand="0" w:evenVBand="0" w:oddHBand="0" w:evenHBand="0" w:firstRowFirstColumn="0" w:firstRowLastColumn="0" w:lastRowFirstColumn="0" w:lastRowLastColumn="0"/>
+            <w:tcW w:w="4508" w:type="dxa"/>
+          </w:tcPr>
+          <w:p>
+            <w:r>
+              <w:t>4/5</w:t>
+            </w:r>
+          </w:p>
+        </w:tc>
+        <w:tc>
+          <w:tcPr>
+            <w:tcW w:w="4508" w:type="dxa"/>
+          </w:tcPr>
+          <w:p>
+            <w:pPr>
+              <w:cnfStyle w:val="000000000000" w:firstRow="0" w:lastRow="0" w:firstColumn="0" w:lastColumn="0" w:oddVBand="0" w:evenVBand="0" w:oddHBand="0" w:evenHBand="0" w:firstRowFirstColumn="0" w:firstRowLastColumn="0" w:lastRowFirstColumn="0" w:lastRowLastColumn="0"/>
+            </w:pPr>
+            <w:r>
+              <w:t>Challenges Community Interoperability</w:t>
+            </w:r>
+          </w:p>
+        </w:tc>
+      </w:tr>
+    </w:tbl>
+    <w:p/>
+    <w:p>
+      <w:r>
+        <w:t>Each of th</w:t>
+      </w:r>
+      <w:r>
+        <w:t>ese features were implemented within</w:t>
+      </w:r>
+      <w:r>
+        <w:t xml:space="preserve"> the </w:t>
       </w:r>
       <w:proofErr w:type="spellStart"/>
       <w:r>
@@ -86,15 +191,48 @@
       </w:r>
       <w:proofErr w:type="spellEnd"/>
       <w:r>
-        <w:t xml:space="preserve"> and .NET versions of the software. </w:t>
-      </w:r>
-    </w:p>
-    <w:p>
-      <w:pPr>
-        <w:pStyle w:val="Heading2"/>
-      </w:pPr>
-      <w:r>
-        <w:t>Feature Contribution</w:t>
+        <w:t xml:space="preserve"> and .NET versions of the software.</w:t>
+      </w:r>
+      <w:r>
+        <w:t xml:space="preserve"> I will discuss how I developed each of these features (as this was my primary contribution to the project) and any problems I had whilst impleme</w:t>
+      </w:r>
+      <w:r>
+        <w:t>nting them. Some issues concerning specific features may including critiques on the group but I feel those comments are best contained within their feature section.</w:t>
+      </w:r>
+      <w:r>
+        <w:t xml:space="preserve"> </w:t>
+      </w:r>
+    </w:p>
+    <w:p>
+      <w:r>
+        <w:t xml:space="preserve">In addition to these core features </w:t>
+      </w:r>
+      <w:r>
+        <w:t>I also wrote the implementation sec</w:t>
+      </w:r>
+      <w:r>
+        <w:t xml:space="preserve">tion of the team documentation, created the </w:t>
+      </w:r>
+      <w:r>
+        <w:t>system</w:t>
+      </w:r>
+      <w:r>
+        <w:t xml:space="preserve"> architecture</w:t>
+      </w:r>
+      <w:r>
+        <w:t xml:space="preserve"> diagram and aided other memb</w:t>
+      </w:r>
+      <w:r>
+        <w:t>ers in the team, especially during the</w:t>
+      </w:r>
+      <w:r>
+        <w:t xml:space="preserve"> </w:t>
+      </w:r>
+      <w:r>
+        <w:t xml:space="preserve">implementation of </w:t>
+      </w:r>
+      <w:r>
+        <w:t>Fitbit/Jawbone.</w:t>
       </w:r>
     </w:p>
     <w:p>
@@ -162,7 +300,13 @@
     </w:p>
     <w:p>
       <w:r>
-        <w:t>Although there was more work in getting internationalization setup in .NET it still wasn’t particularly difficult, especially as there was a clear tutorial online that could be followed [1]. During the following weeks of development team members updated the internationalization files for both projects as new work was added.</w:t>
+        <w:t>Although there was more work in getting internationalization setup in .NET it still wasn’t particularly difficult, especially as there was a clear tutorial online that could be followed [1]. During the following weeks of development</w:t>
+      </w:r>
+      <w:r>
+        <w:t>,</w:t>
+      </w:r>
+      <w:r>
+        <w:t xml:space="preserve"> team members updated the internationalization files for both projects as new work was added.</w:t>
       </w:r>
     </w:p>
     <w:p>
@@ -211,6 +355,7 @@
     <w:p>
       <w:proofErr w:type="spellStart"/>
       <w:r>
+        <w:lastRenderedPageBreak/>
         <w:t>Hangfire</w:t>
       </w:r>
       <w:proofErr w:type="spellEnd"/>
@@ -247,196 +392,208 @@
       </w:r>
       <w:proofErr w:type="spellEnd"/>
       <w:r>
-        <w:t xml:space="preserve"> system, and also if we ever wanted to change our Scheduling system we would not have to worry about accidently breaking our core data structures.</w:t>
-      </w:r>
-    </w:p>
-    <w:p>
+        <w:t xml:space="preserve"> system, and also i</w:t>
+      </w:r>
+      <w:r>
+        <w:t>f we ever wanted to change our s</w:t>
+      </w:r>
+      <w:r>
+        <w:t>cheduling system we would not have to worry about accidently breaking our core data structures.</w:t>
+      </w:r>
+    </w:p>
+    <w:p>
+      <w:r>
+        <w:t xml:space="preserve">I wanted this database to be created automatically if it was missing. I used the entity framework for this and added a ‘dummy’ table to the </w:t>
+      </w:r>
+      <w:proofErr w:type="spellStart"/>
+      <w:r>
+        <w:t>Hangfire</w:t>
+      </w:r>
+      <w:proofErr w:type="spellEnd"/>
+      <w:r>
+        <w:t xml:space="preserve"> database. If the table was missing I added a record to the ‘dummy’ table. This caused the entity framework to create the database as the framework does not create databases until an attempt is made to use them.</w:t>
+      </w:r>
+    </w:p>
+    <w:p>
+      <w:r>
+        <w:t>There was a bug in Visual Studio, if a developer deleted the database file Visual Studio would keep a record of the database in its ‘Server Object Explorer’, however the reference within the ‘Server Explorer’ would be deleted. When the application was then started, Visual Studio would declare that it had a reference to the database, the database would therefore not be created. When a record was then added to the database, at this point the application would fail as although it had a reference to the database, the database itself could not be found. To solve this the reference in the ‘Server Object Explorer’ had to be manually deleted with the file.</w:t>
+      </w:r>
+    </w:p>
+    <w:p>
+      <w:r>
+        <w:t>The rea</w:t>
+      </w:r>
+      <w:r>
+        <w:t>l issue with this was that I did not initially tell</w:t>
+      </w:r>
+      <w:r>
+        <w:t xml:space="preserve"> th</w:t>
+      </w:r>
+      <w:r>
+        <w:t>e rest of the</w:t>
+      </w:r>
+      <w:r>
+        <w:t xml:space="preserve"> team about this bug as I had assumed that they would not delete the database file after it had been created</w:t>
+      </w:r>
+      <w:r>
+        <w:t>, at least not immediately</w:t>
+      </w:r>
+      <w:r>
+        <w:t>. This proved to be naïve</w:t>
+      </w:r>
+      <w:r>
+        <w:t xml:space="preserve"> of me </w:t>
+      </w:r>
+      <w:r>
+        <w:t xml:space="preserve">as almost the entire team deleted the database file on the same day that it </w:t>
+      </w:r>
+      <w:r>
+        <w:t>appeared and then started having a meltdown</w:t>
+      </w:r>
+      <w:r>
+        <w:t xml:space="preserve"> that the system had broken.</w:t>
+      </w:r>
+      <w:r>
+        <w:t xml:space="preserve"> I informed them how to fix this and sternly told them to not select the </w:t>
+      </w:r>
+      <w:proofErr w:type="spellStart"/>
+      <w:r>
+        <w:t>Hangfire</w:t>
+      </w:r>
+      <w:proofErr w:type="spellEnd"/>
+      <w:r>
+        <w:t xml:space="preserve"> database and press the delete button, no matter how much they yearned to destroy this new project file. It did reinforce within me the knowledge that if there is a way to beak a system, no matter how small a way, almost every person who uses it will accidently find that way and break that system.</w:t>
+      </w:r>
+    </w:p>
+    <w:p>
+      <w:r>
+        <w:t xml:space="preserve">For </w:t>
+      </w:r>
+      <w:proofErr w:type="spellStart"/>
+      <w:r>
+        <w:t>JavaEE</w:t>
+      </w:r>
+      <w:proofErr w:type="spellEnd"/>
+      <w:r>
+        <w:t xml:space="preserve"> I had a choice between two standard library schedulers: Scheduler Beans and the </w:t>
+      </w:r>
+      <w:proofErr w:type="spellStart"/>
+      <w:r>
+        <w:t>ManagedSchedulerExecutorService</w:t>
+      </w:r>
+      <w:proofErr w:type="spellEnd"/>
+      <w:r>
+        <w:t>. At the time we still planned to implement Emailing functionality. It therefore made more sense to allow admin users to be</w:t>
+      </w:r>
+      <w:r>
+        <w:t xml:space="preserve"> able to set their own schedule</w:t>
+      </w:r>
+      <w:r>
+        <w:t xml:space="preserve"> times</w:t>
+      </w:r>
+      <w:r>
+        <w:t xml:space="preserve"> via a web interface</w:t>
+      </w:r>
+      <w:r>
+        <w:t xml:space="preserve">. This could not be done with Beans as the schedule time was set in the annotations within the source code. I therefore chose the more complicated option of the </w:t>
+      </w:r>
+      <w:proofErr w:type="spellStart"/>
+      <w:r>
+        <w:t>Manage</w:t>
+      </w:r>
+      <w:r>
+        <w:t>dSchedulerExecutorService</w:t>
+      </w:r>
+      <w:proofErr w:type="spellEnd"/>
+      <w:r>
+        <w:t>. O</w:t>
+      </w:r>
+      <w:r>
+        <w:t xml:space="preserve">ne </w:t>
+      </w:r>
+      <w:r>
+        <w:t xml:space="preserve">additional </w:t>
+      </w:r>
+      <w:r>
+        <w:t>upside was that it would be more similar to the .NET implementation. Unfortunately we did not implement Emailing, therefore the Bean would have sufficed</w:t>
+      </w:r>
+      <w:r>
+        <w:t>, although it was</w:t>
+      </w:r>
+      <w:r>
+        <w:t xml:space="preserve"> nice</w:t>
+      </w:r>
+      <w:r>
+        <w:t xml:space="preserve"> to allow admins to </w:t>
+      </w:r>
+      <w:r>
+        <w:t xml:space="preserve">set their own schedules. However, time versus functionality trade off, the extra time to setup the </w:t>
+      </w:r>
+      <w:proofErr w:type="spellStart"/>
+      <w:r>
+        <w:t>ManagedSchedulerExecutorService</w:t>
+      </w:r>
+      <w:proofErr w:type="spellEnd"/>
+      <w:r>
+        <w:t xml:space="preserve"> was probably not worth it.</w:t>
+      </w:r>
+    </w:p>
+    <w:p>
+      <w:r>
+        <w:t>In both systems I created ‘Job’ classes. These classes contained</w:t>
+      </w:r>
+      <w:r>
+        <w:t xml:space="preserve"> a</w:t>
+      </w:r>
+      <w:r>
+        <w:t xml:space="preserve"> method which was executed by the scheduler as specified times, once or recurring. </w:t>
+      </w:r>
+      <w:proofErr w:type="spellStart"/>
+      <w:r>
+        <w:t>FitBit</w:t>
+      </w:r>
+      <w:proofErr w:type="spellEnd"/>
+      <w:r>
+        <w:t xml:space="preserve"> and Jawbone each had their own Job classes and Emailing would have as well if it had been implemented.</w:t>
+      </w:r>
+    </w:p>
+    <w:p>
+      <w:r>
+        <w:t xml:space="preserve">When it came to implementing the </w:t>
+      </w:r>
+      <w:proofErr w:type="spellStart"/>
+      <w:r>
+        <w:t>FitBit</w:t>
+      </w:r>
+      <w:proofErr w:type="spellEnd"/>
+      <w:r>
+        <w:t xml:space="preserve"> Job class in </w:t>
+      </w:r>
+      <w:proofErr w:type="spellStart"/>
+      <w:r>
+        <w:t>JavaEE</w:t>
+      </w:r>
+      <w:proofErr w:type="spellEnd"/>
+      <w:r>
+        <w:t xml:space="preserve"> I realized that the </w:t>
+      </w:r>
+      <w:proofErr w:type="spellStart"/>
+      <w:r>
+        <w:t>FitBit</w:t>
+      </w:r>
+      <w:proofErr w:type="spellEnd"/>
+      <w:r>
+        <w:t xml:space="preserve"> developers had added all the code </w:t>
+      </w:r>
+      <w:r>
+        <w:t>to the WAR project. I had</w:t>
+      </w:r>
+      <w:r>
+        <w:t xml:space="preserve"> told the team from early on that I felt that logic should be contained within the EJB project whilst everything to do with the web interface should be within the WAR project. This would allow the WAR project to reference the EJB, but then extra components </w:t>
+      </w:r>
       <w:r>
         <w:lastRenderedPageBreak/>
-        <w:t xml:space="preserve">I wanted this database to be created automatically if it was missing. I used the entity framework for this and added a ‘dummy’ table to the </w:t>
-      </w:r>
-      <w:proofErr w:type="spellStart"/>
-      <w:r>
-        <w:t>Hangfire</w:t>
-      </w:r>
-      <w:proofErr w:type="spellEnd"/>
-      <w:r>
-        <w:t xml:space="preserve"> database. If the table was missing I added a record to the ‘dummy’ table. This caused the entity framework to create the database as the framework does not create databases until an attempt is made to use them.</w:t>
-      </w:r>
-    </w:p>
-    <w:p>
-      <w:r>
-        <w:t>There was a bug in Visual Studio, if a developer deleted the database file Visual Studio would keep a record of the database in its ‘Server Object Explorer’, however the reference within the ‘Server Explorer’ would be deleted. When the application was then started, Visual Studio would declare that it had a reference to the database, the database would therefore not be created. When a record was then added to the database, at this point the application would fail as although it had a reference to the database, the database itself could not be found. To solve this the reference in the ‘Server Object Explorer’ had to be manually deleted with the file.</w:t>
-      </w:r>
-    </w:p>
-    <w:p>
-      <w:r>
-        <w:t>The rea</w:t>
-      </w:r>
-      <w:r>
-        <w:t>l issue with this was that I did not initially tell</w:t>
-      </w:r>
-      <w:r>
-        <w:t xml:space="preserve"> th</w:t>
-      </w:r>
-      <w:r>
-        <w:t>e rest of the</w:t>
-      </w:r>
-      <w:r>
-        <w:t xml:space="preserve"> team about this bug as I had assumed that they would not delete the database file after it had been created</w:t>
-      </w:r>
-      <w:r>
-        <w:t>, at least not immediately</w:t>
-      </w:r>
-      <w:r>
-        <w:t>. This proved to be naïve</w:t>
-      </w:r>
-      <w:r>
-        <w:t xml:space="preserve"> of me </w:t>
-      </w:r>
-      <w:r>
-        <w:t xml:space="preserve">as almost the entire team deleted the database file on the same day that it </w:t>
-      </w:r>
-      <w:r>
-        <w:t>appeared and then started having a meltdown</w:t>
-      </w:r>
-      <w:r>
-        <w:t xml:space="preserve"> that the system had broken.</w:t>
-      </w:r>
-      <w:r>
-        <w:t xml:space="preserve"> I informed them how to fix this and sternly told them to not select the </w:t>
-      </w:r>
-      <w:proofErr w:type="spellStart"/>
-      <w:r>
-        <w:t>Hangfire</w:t>
-      </w:r>
-      <w:proofErr w:type="spellEnd"/>
-      <w:r>
-        <w:t xml:space="preserve"> database and press the delete button, no matter how much they yearned to destroy this new project file. It did reinforce within me the knowledge that if there is a way to beak a system, no matter how small a way, almost every person who uses it will accidently find that way and break that system.</w:t>
-      </w:r>
-    </w:p>
-    <w:p>
-      <w:r>
-        <w:t xml:space="preserve">For </w:t>
-      </w:r>
-      <w:proofErr w:type="spellStart"/>
-      <w:r>
-        <w:t>JavaEE</w:t>
-      </w:r>
-      <w:proofErr w:type="spellEnd"/>
-      <w:r>
-        <w:t xml:space="preserve"> I had a choice between two standard library schedulers: Scheduler Beans and the </w:t>
-      </w:r>
-      <w:proofErr w:type="spellStart"/>
-      <w:r>
-        <w:t>ManagedSchedulerExecutorService</w:t>
-      </w:r>
-      <w:proofErr w:type="spellEnd"/>
-      <w:r>
-        <w:t>. At the time we still planned to implement Emailing functionality. It therefore made more sense to allow admin users to be</w:t>
-      </w:r>
-      <w:r>
-        <w:t xml:space="preserve"> able to set their own schedule</w:t>
-      </w:r>
-      <w:r>
-        <w:t xml:space="preserve"> times</w:t>
-      </w:r>
-      <w:r>
-        <w:t xml:space="preserve"> via a web interface</w:t>
-      </w:r>
-      <w:r>
-        <w:t xml:space="preserve">. This could not be done with Beans as the schedule time was set in the annotations within the source code. I therefore chose the more complicated option of the </w:t>
-      </w:r>
-      <w:proofErr w:type="spellStart"/>
-      <w:r>
-        <w:t>Manage</w:t>
-      </w:r>
-      <w:r>
-        <w:t>dSchedulerExecutorService</w:t>
-      </w:r>
-      <w:proofErr w:type="spellEnd"/>
-      <w:r>
-        <w:t>. O</w:t>
-      </w:r>
-      <w:r>
-        <w:t xml:space="preserve">ne </w:t>
-      </w:r>
-      <w:r>
-        <w:t xml:space="preserve">additional </w:t>
-      </w:r>
-      <w:r>
-        <w:t>upside was that it would be more similar to the .NET implementation. Unfortunately we did not implement Emailing, therefore the Bean would have sufficed</w:t>
-      </w:r>
-      <w:r>
-        <w:t>, although it is nice</w:t>
-      </w:r>
-      <w:r>
-        <w:t xml:space="preserve"> to allow admins to </w:t>
-      </w:r>
-      <w:r>
-        <w:t xml:space="preserve">set their own schedules. However, time versus functionality trade off, the extra time to setup the </w:t>
-      </w:r>
-      <w:proofErr w:type="spellStart"/>
-      <w:r>
-        <w:t>ManagedSchedulerExecutorService</w:t>
-      </w:r>
-      <w:proofErr w:type="spellEnd"/>
-      <w:r>
-        <w:t xml:space="preserve"> was probably not worth it.</w:t>
-      </w:r>
-    </w:p>
-    <w:p>
-      <w:r>
-        <w:t>In both systems I created ‘Job’ classes. These classes contained</w:t>
-      </w:r>
-      <w:r>
-        <w:t xml:space="preserve"> a</w:t>
-      </w:r>
-      <w:r>
-        <w:t xml:space="preserve"> method which was executed by the schedulers as specified times, once or recurring. </w:t>
-      </w:r>
-      <w:proofErr w:type="spellStart"/>
-      <w:r>
-        <w:t>FitBit</w:t>
-      </w:r>
-      <w:proofErr w:type="spellEnd"/>
-      <w:r>
-        <w:t xml:space="preserve"> and Jawbone each had their own Job classes and Emailing would have as well if it had been implemented.</w:t>
-      </w:r>
-    </w:p>
-    <w:p>
-      <w:r>
-        <w:t xml:space="preserve">When it came to implementing the </w:t>
-      </w:r>
-      <w:proofErr w:type="spellStart"/>
-      <w:r>
-        <w:t>FitBit</w:t>
-      </w:r>
-      <w:proofErr w:type="spellEnd"/>
-      <w:r>
-        <w:t xml:space="preserve"> Job class in </w:t>
-      </w:r>
-      <w:proofErr w:type="spellStart"/>
-      <w:r>
-        <w:t>JavaEE</w:t>
-      </w:r>
-      <w:proofErr w:type="spellEnd"/>
-      <w:r>
-        <w:t xml:space="preserve"> I realized that the </w:t>
-      </w:r>
-      <w:proofErr w:type="spellStart"/>
-      <w:r>
-        <w:t>FitBit</w:t>
-      </w:r>
-      <w:proofErr w:type="spellEnd"/>
-      <w:r>
-        <w:t xml:space="preserve"> developers had added all the code </w:t>
-      </w:r>
-      <w:r>
-        <w:t>to the WAR project. I had</w:t>
-      </w:r>
-      <w:r>
-        <w:t xml:space="preserve"> told the team from early on that I felt that logic should be contained within the EJB project whilst everything to do with the web interface should be within the WAR project. This would allow the WAR project to reference the EJB, but then extra components within the EJB to reference this logic as well. The EJB cannot reference the WAR so if logic is within the WAR the EJB cannot call it. </w:t>
+        <w:t xml:space="preserve">within the EJB to reference this logic as well. The EJB cannot reference the WAR so if logic is within the WAR the EJB cannot call it. </w:t>
       </w:r>
     </w:p>
     <w:p>
@@ -469,7 +626,6 @@
       </w:pPr>
       <w:proofErr w:type="spellStart"/>
       <w:r>
-        <w:lastRenderedPageBreak/>
         <w:t>GoAber</w:t>
       </w:r>
       <w:proofErr w:type="spellEnd"/>
@@ -482,7 +638,10 @@
         <w:t xml:space="preserve">In </w:t>
       </w:r>
       <w:r>
-        <w:t xml:space="preserve">Sprint 4 I undertook the creation of our Web API which would allow clients to send data to the </w:t>
+        <w:t>Sprint three</w:t>
+      </w:r>
+      <w:r>
+        <w:t xml:space="preserve"> I undertook the creation of our Web API which would allow clients to send data to the </w:t>
       </w:r>
       <w:proofErr w:type="spellStart"/>
       <w:r>
@@ -618,15 +777,13 @@
     </w:p>
     <w:p>
       <w:r>
-        <w:t xml:space="preserve">Next I added another method to the web service which would allow communities to add each other. From the web interface </w:t>
-      </w:r>
-      <w:proofErr w:type="spellStart"/>
-      <w:r>
-        <w:t>an</w:t>
-      </w:r>
-      <w:proofErr w:type="spellEnd"/>
-      <w:r>
-        <w:t xml:space="preserve"> admin (from community A) could enter the details for another community (B) which would then be added to the database. A request was then automatically sent to B with the credentials of A. B would then generate a key and store the credentials of A and the key within the database and the</w:t>
+        <w:t>Next I added another method to the web service which would allow communities to add each other. From the web interface</w:t>
+      </w:r>
+      <w:r>
+        <w:t>,</w:t>
+      </w:r>
+      <w:r>
+        <w:t xml:space="preserve"> an admin (from community A) could enter the details for another community (B) which would then be added to the database. A request was then automatically sent to B with the credentials of A. B would then generate a key and store the credentials of A and the key within the database and the</w:t>
       </w:r>
       <w:r>
         <w:t>n</w:t>
@@ -655,6 +812,7 @@
     </w:p>
     <w:p>
       <w:r>
+        <w:lastRenderedPageBreak/>
         <w:t>The last web method was for receiving a results request. When a challenge was created between two communities the creator of the challenge would automatically schedule a job for that challenge.</w:t>
       </w:r>
       <w:r>
@@ -666,7 +824,6 @@
     </w:p>
     <w:p>
       <w:r>
-        <w:lastRenderedPageBreak/>
         <w:t xml:space="preserve">For </w:t>
       </w:r>
       <w:proofErr w:type="spellStart"/>
@@ -724,6 +881,52 @@
       <w:proofErr w:type="spellEnd"/>
       <w:r>
         <w:t>. Getting two instances of Glassfish running on the same computer proved difficult due to port conflicts. I did manage it in the end but it turned out to be easier testing it on separate computers on the same network. The systems could now add each other, send challenges and receive the results between each other in all combinations of system implementation.</w:t>
+      </w:r>
+    </w:p>
+    <w:p>
+      <w:r>
+        <w:t xml:space="preserve">The real difficulty with this feature was testing all the functionality. There were four different combinations: .NET -&gt; .NET, </w:t>
+      </w:r>
+      <w:proofErr w:type="spellStart"/>
+      <w:r>
+        <w:t>JavaEE</w:t>
+      </w:r>
+      <w:proofErr w:type="spellEnd"/>
+      <w:r>
+        <w:t xml:space="preserve"> -&gt; </w:t>
+      </w:r>
+      <w:proofErr w:type="spellStart"/>
+      <w:r>
+        <w:t>JavaEE</w:t>
+      </w:r>
+      <w:proofErr w:type="spellEnd"/>
+      <w:r>
+        <w:t xml:space="preserve">, .NET -&gt; </w:t>
+      </w:r>
+      <w:proofErr w:type="spellStart"/>
+      <w:r>
+        <w:t>JavaEE</w:t>
+      </w:r>
+      <w:proofErr w:type="spellEnd"/>
+      <w:r>
+        <w:t xml:space="preserve">, </w:t>
+      </w:r>
+      <w:proofErr w:type="spellStart"/>
+      <w:r>
+        <w:t>JavaEE</w:t>
+      </w:r>
+      <w:proofErr w:type="spellEnd"/>
+      <w:r>
+        <w:t xml:space="preserve"> -&gt; .NET. Every time the system was altered each of these combinations had to be tested. Often fixing one broke another whic</w:t>
+      </w:r>
+      <w:r>
+        <w:t xml:space="preserve">h proved </w:t>
+      </w:r>
+      <w:r>
+        <w:t>frustrating</w:t>
+      </w:r>
+      <w:r>
+        <w:t xml:space="preserve"> and time consuming.</w:t>
       </w:r>
     </w:p>
     <w:p>
@@ -765,6 +968,62 @@
       </w:r>
     </w:p>
     <w:p>
+      <w:r>
+        <w:t>At the end of each sprint we spent time testing functionality written by each other before merging so a day (usually a bit less) was spent testing the work of other members each week.</w:t>
+      </w:r>
+    </w:p>
+    <w:p>
+      <w:pPr>
+        <w:pStyle w:val="Heading3"/>
+      </w:pPr>
+      <w:r>
+        <w:t>General Comments</w:t>
+      </w:r>
+    </w:p>
+    <w:p>
+      <w:r>
+        <w:t>I believe that I performed well during the project. I felt at times that some of</w:t>
+      </w:r>
+      <w:r>
+        <w:t xml:space="preserve"> </w:t>
+      </w:r>
+      <w:r>
+        <w:t xml:space="preserve">the sections of the project I took on were almost too big for a single person. Especially the system interoperability which I implemented with no help from the other members apart from a bit of testing at the end. Considering the system interoperability was worth a very large part of the overall marks potentially some other members could have helped me with this, especially as some people were lighter on work by the end. </w:t>
+      </w:r>
+    </w:p>
+    <w:p>
+      <w:r>
+        <w:t xml:space="preserve">This being said, some part of me wanted to implement this functionality on my own as it was my personal goal to achieve the work I was set and then help other members with their features rather than consuming their time with mine. Although the system interoperability kept me up until the early hours of many mornings I was happy with the results. If I had </w:t>
+      </w:r>
+      <w:r>
+        <w:t xml:space="preserve">really </w:t>
+      </w:r>
+      <w:r>
+        <w:t>required</w:t>
+      </w:r>
+      <w:r>
+        <w:t xml:space="preserve"> the help </w:t>
+      </w:r>
+      <w:r>
+        <w:t xml:space="preserve">(in the </w:t>
+      </w:r>
+      <w:r>
+        <w:lastRenderedPageBreak/>
+        <w:t>sense that I could not have completed it</w:t>
+      </w:r>
+      <w:r>
+        <w:t xml:space="preserve"> without extra aid</w:t>
+      </w:r>
+      <w:r>
+        <w:t>)</w:t>
+      </w:r>
+      <w:r>
+        <w:t xml:space="preserve"> I would have certainly made it clear that I needed it.</w:t>
+      </w:r>
+      <w:bookmarkStart w:id="0" w:name="_GoBack"/>
+      <w:bookmarkEnd w:id="0"/>
+    </w:p>
+    <w:p>
       <w:pPr>
         <w:pStyle w:val="Heading2"/>
       </w:pPr>
@@ -791,6 +1050,82 @@
     </w:p>
     <w:p>
       <w:r>
+        <w:t>At the start of the project we took a long time di</w:t>
+      </w:r>
+      <w:r>
+        <w:t>scussing aspects of the project</w:t>
+      </w:r>
+      <w:r>
+        <w:t xml:space="preserve"> not concerning the system itself. Such as version control, project management software, IDE’s and member roles. I felt that we spent too long discussing these </w:t>
+      </w:r>
+      <w:r>
+        <w:t>aspects.</w:t>
+      </w:r>
+      <w:r>
+        <w:t xml:space="preserve"> </w:t>
+      </w:r>
+      <w:r>
+        <w:t xml:space="preserve">This time </w:t>
+      </w:r>
+      <w:r>
+        <w:t>could have been better spent on the project itself.</w:t>
+      </w:r>
+      <w:r>
+        <w:t xml:space="preserve"> Discussing and learning to use Visual Studio Online was especially time consuming</w:t>
+      </w:r>
+      <w:r>
+        <w:t>. W</w:t>
+      </w:r>
+      <w:r>
+        <w:t>hilst the software was a valuable aid during the project due to its ability to hold sets of features and output statistics including a burndown chart of the teams current performance, I felt that for a project of this timespan it would have</w:t>
+      </w:r>
+      <w:r>
+        <w:t xml:space="preserve"> been more productive to </w:t>
+      </w:r>
+      <w:r>
+        <w:t xml:space="preserve">use </w:t>
+      </w:r>
+      <w:proofErr w:type="spellStart"/>
+      <w:r>
+        <w:t>Github</w:t>
+      </w:r>
+      <w:proofErr w:type="spellEnd"/>
+      <w:r>
+        <w:t xml:space="preserve"> only.</w:t>
+      </w:r>
+      <w:r>
+        <w:t xml:space="preserve"> </w:t>
+      </w:r>
+      <w:r>
+        <w:t>S</w:t>
+      </w:r>
+      <w:r>
+        <w:t>etting up multiple version control systems, maintaining them throughout the project and learning to use them</w:t>
+      </w:r>
+      <w:r>
+        <w:t xml:space="preserve"> was very time consuming.</w:t>
+      </w:r>
+    </w:p>
+    <w:p>
+      <w:r>
+        <w:t>We used Git as our version control software during the project to maintain code and documentation. I was not particularly familiar with Git and it took time to learn how to use it, this included becoming familiar with concepts such as branching and merging an also learning the commands to execute such functions. The aid that the team gave me with this software (especially during the initial stages of the project) was extremely helpful and members of the team with experience in it were patient when explaining to me the different aspects of Git and why we need them.</w:t>
+      </w:r>
+    </w:p>
+    <w:p>
+      <w:r>
+        <w:t xml:space="preserve">We did not devote enough time to plan each individual feature. During sprint meetings we would assign work and then individually go away and spend time planning and spike researching for that functionality. This caused some problems when getting functionality working together written by different members of the team. An example of this that I experienced was getting the scheduler talking to Fitbit/Jawbone in </w:t>
+      </w:r>
+      <w:proofErr w:type="spellStart"/>
+      <w:r>
+        <w:t>JavaEE</w:t>
+      </w:r>
+      <w:proofErr w:type="spellEnd"/>
+      <w:r>
+        <w:t>. If we’d spent more time planning as a group we may have avoided coding all the logic in the WAR project.</w:t>
+      </w:r>
+    </w:p>
+    <w:p>
+      <w:r>
         <w:t>We often left the testing of the system until very late in the sprint. This was largely due to pieces of work overrunning or being held up by dependencies on other members. This me</w:t>
       </w:r>
       <w:r>
@@ -800,11 +1135,20 @@
         <w:t xml:space="preserve"> pushed aside while we tested</w:t>
       </w:r>
       <w:r>
-        <w:t xml:space="preserve"> pieces and merged them into our master branch. In hindsight we should have been more pro-active in getting our pieces of work merged in as soon as was possible to leave m</w:t>
+        <w:t xml:space="preserve"> functionality and merged branches</w:t>
+      </w:r>
+      <w:r>
+        <w:t xml:space="preserve"> into our master branch. In hindsight we should have been more pro-active in getting our pieces of work merged in as soon as was possible to leave m</w:t>
       </w:r>
       <w:r>
         <w:t>ore time for the retrospective.</w:t>
       </w:r>
+      <w:r>
+        <w:t xml:space="preserve"> Towards the end of the project we were getting better at doing this</w:t>
+      </w:r>
+      <w:r>
+        <w:t xml:space="preserve"> and it led to less overrun time and more productive retrospective meetings.</w:t>
+      </w:r>
     </w:p>
     <w:p>
       <w:r>
@@ -831,6 +1175,7 @@
     </w:p>
     <w:p>
       <w:r>
+        <w:lastRenderedPageBreak/>
         <w:t>I also believe that bet</w:t>
       </w:r>
       <w:r>
@@ -875,16 +1220,7 @@
         <w:t xml:space="preserve"> for any future development</w:t>
       </w:r>
       <w:r>
-        <w:t xml:space="preserve">: Features could be </w:t>
-      </w:r>
-      <w:r>
-        <w:lastRenderedPageBreak/>
-        <w:t>more easily outsourced to other computers; message queues or a similar system could be later implemented for a more tr</w:t>
-      </w:r>
-      <w:bookmarkStart w:id="0" w:name="_GoBack"/>
-      <w:bookmarkEnd w:id="0"/>
-      <w:r>
-        <w:t xml:space="preserve">affic heavy enterprise system. </w:t>
+        <w:t xml:space="preserve">: Features could be more easily outsourced to other computers; message queues or a similar system could be later implemented for a more traffic heavy enterprise system. </w:t>
       </w:r>
     </w:p>
     <w:p>
@@ -909,6 +1245,7 @@
         <w:t xml:space="preserve"> within a single project, caused spaghetti code to ensue.</w:t>
       </w:r>
     </w:p>
+    <w:p/>
     <w:p>
       <w:pPr>
         <w:pStyle w:val="Heading1"/>
@@ -1592,6 +1929,145 @@
       <w:szCs w:val="24"/>
     </w:rPr>
   </w:style>
+  <w:style w:type="table" w:styleId="TableGrid">
+    <w:name w:val="Table Grid"/>
+    <w:basedOn w:val="TableNormal"/>
+    <w:uiPriority w:val="39"/>
+    <w:rsid w:val="00675F85"/>
+    <w:pPr>
+      <w:spacing w:after="0" w:line="240" w:lineRule="auto"/>
+    </w:pPr>
+    <w:tblPr>
+      <w:tblBorders>
+        <w:top w:val="single" w:sz="4" w:space="0" w:color="auto"/>
+        <w:left w:val="single" w:sz="4" w:space="0" w:color="auto"/>
+        <w:bottom w:val="single" w:sz="4" w:space="0" w:color="auto"/>
+        <w:right w:val="single" w:sz="4" w:space="0" w:color="auto"/>
+        <w:insideH w:val="single" w:sz="4" w:space="0" w:color="auto"/>
+        <w:insideV w:val="single" w:sz="4" w:space="0" w:color="auto"/>
+      </w:tblBorders>
+    </w:tblPr>
+  </w:style>
+  <w:style w:type="table" w:styleId="PlainTable5">
+    <w:name w:val="Plain Table 5"/>
+    <w:basedOn w:val="TableNormal"/>
+    <w:uiPriority w:val="45"/>
+    <w:rsid w:val="00090E65"/>
+    <w:pPr>
+      <w:spacing w:after="0" w:line="240" w:lineRule="auto"/>
+    </w:pPr>
+    <w:tblPr>
+      <w:tblStyleRowBandSize w:val="1"/>
+      <w:tblStyleColBandSize w:val="1"/>
+    </w:tblPr>
+    <w:tblStylePr w:type="firstRow">
+      <w:rPr>
+        <w:rFonts w:asciiTheme="majorHAnsi" w:eastAsiaTheme="majorEastAsia" w:hAnsiTheme="majorHAnsi" w:cstheme="majorBidi"/>
+        <w:i/>
+        <w:iCs/>
+        <w:sz w:val="26"/>
+      </w:rPr>
+      <w:tblPr/>
+      <w:tcPr>
+        <w:tcBorders>
+          <w:bottom w:val="single" w:sz="4" w:space="0" w:color="7F7F7F" w:themeColor="text1" w:themeTint="80"/>
+        </w:tcBorders>
+        <w:shd w:val="clear" w:color="auto" w:fill="FFFFFF" w:themeFill="background1"/>
+      </w:tcPr>
+    </w:tblStylePr>
+    <w:tblStylePr w:type="lastRow">
+      <w:rPr>
+        <w:rFonts w:asciiTheme="majorHAnsi" w:eastAsiaTheme="majorEastAsia" w:hAnsiTheme="majorHAnsi" w:cstheme="majorBidi"/>
+        <w:i/>
+        <w:iCs/>
+        <w:sz w:val="26"/>
+      </w:rPr>
+      <w:tblPr/>
+      <w:tcPr>
+        <w:tcBorders>
+          <w:top w:val="single" w:sz="4" w:space="0" w:color="7F7F7F" w:themeColor="text1" w:themeTint="80"/>
+        </w:tcBorders>
+        <w:shd w:val="clear" w:color="auto" w:fill="FFFFFF" w:themeFill="background1"/>
+      </w:tcPr>
+    </w:tblStylePr>
+    <w:tblStylePr w:type="firstCol">
+      <w:pPr>
+        <w:jc w:val="right"/>
+      </w:pPr>
+      <w:rPr>
+        <w:rFonts w:asciiTheme="majorHAnsi" w:eastAsiaTheme="majorEastAsia" w:hAnsiTheme="majorHAnsi" w:cstheme="majorBidi"/>
+        <w:i/>
+        <w:iCs/>
+        <w:sz w:val="26"/>
+      </w:rPr>
+      <w:tblPr/>
+      <w:tcPr>
+        <w:tcBorders>
+          <w:right w:val="single" w:sz="4" w:space="0" w:color="7F7F7F" w:themeColor="text1" w:themeTint="80"/>
+        </w:tcBorders>
+        <w:shd w:val="clear" w:color="auto" w:fill="FFFFFF" w:themeFill="background1"/>
+      </w:tcPr>
+    </w:tblStylePr>
+    <w:tblStylePr w:type="lastCol">
+      <w:rPr>
+        <w:rFonts w:asciiTheme="majorHAnsi" w:eastAsiaTheme="majorEastAsia" w:hAnsiTheme="majorHAnsi" w:cstheme="majorBidi"/>
+        <w:i/>
+        <w:iCs/>
+        <w:sz w:val="26"/>
+      </w:rPr>
+      <w:tblPr/>
+      <w:tcPr>
+        <w:tcBorders>
+          <w:left w:val="single" w:sz="4" w:space="0" w:color="7F7F7F" w:themeColor="text1" w:themeTint="80"/>
+        </w:tcBorders>
+        <w:shd w:val="clear" w:color="auto" w:fill="FFFFFF" w:themeFill="background1"/>
+      </w:tcPr>
+    </w:tblStylePr>
+    <w:tblStylePr w:type="band1Vert">
+      <w:tblPr/>
+      <w:tcPr>
+        <w:shd w:val="clear" w:color="auto" w:fill="F2F2F2" w:themeFill="background1" w:themeFillShade="F2"/>
+      </w:tcPr>
+    </w:tblStylePr>
+    <w:tblStylePr w:type="band1Horz">
+      <w:tblPr/>
+      <w:tcPr>
+        <w:shd w:val="clear" w:color="auto" w:fill="F2F2F2" w:themeFill="background1" w:themeFillShade="F2"/>
+      </w:tcPr>
+    </w:tblStylePr>
+    <w:tblStylePr w:type="neCell">
+      <w:tblPr/>
+      <w:tcPr>
+        <w:tcBorders>
+          <w:left w:val="nil"/>
+        </w:tcBorders>
+      </w:tcPr>
+    </w:tblStylePr>
+    <w:tblStylePr w:type="nwCell">
+      <w:tblPr/>
+      <w:tcPr>
+        <w:tcBorders>
+          <w:right w:val="nil"/>
+        </w:tcBorders>
+      </w:tcPr>
+    </w:tblStylePr>
+    <w:tblStylePr w:type="seCell">
+      <w:tblPr/>
+      <w:tcPr>
+        <w:tcBorders>
+          <w:left w:val="nil"/>
+        </w:tcBorders>
+      </w:tcPr>
+    </w:tblStylePr>
+    <w:tblStylePr w:type="swCell">
+      <w:tblPr/>
+      <w:tcPr>
+        <w:tcBorders>
+          <w:right w:val="nil"/>
+        </w:tcBorders>
+      </w:tcPr>
+    </w:tblStylePr>
+  </w:style>
 </w:styles>
 </file>
 

</xml_diff>